<commit_message>
all false => errors
</commit_message>
<xml_diff>
--- a/Errors.docx
+++ b/Errors.docx
@@ -263,6 +263,17 @@
       <w:r>
         <w:t>Не произведен вход в аккаунт</w:t>
       </w:r>
+      <w:r>
+        <w:t xml:space="preserve"> </w:t>
+      </w:r>
+      <w:r>
+        <w:t xml:space="preserve">|| </w:t>
+      </w:r>
+      <w:r>
+        <w:t>пользователь с таким токеном не найден</w:t>
+      </w:r>
+      <w:bookmarkStart w:id="0" w:name="_GoBack"/>
+      <w:bookmarkEnd w:id="0"/>
     </w:p>
     <w:p>
       <w:r>
@@ -1032,10 +1043,56 @@
     </w:p>
     <w:p>
       <w:r>
+        <w:rPr>
+          <w:noProof/>
+          <w:lang w:eastAsia="ru-RU"/>
+        </w:rPr>
+        <w:drawing>
+          <wp:inline distT="0" distB="0" distL="0" distR="0" wp14:anchorId="56EEE84C" wp14:editId="265298C9">
+            <wp:extent cx="4371975" cy="266700"/>
+            <wp:effectExtent l="0" t="0" r="9525" b="0"/>
+            <wp:docPr id="18" name="Рисунок 18"/>
+            <wp:cNvGraphicFramePr>
+              <a:graphicFrameLocks xmlns:a="http://schemas.openxmlformats.org/drawingml/2006/main" noChangeAspect="1"/>
+            </wp:cNvGraphicFramePr>
+            <a:graphic xmlns:a="http://schemas.openxmlformats.org/drawingml/2006/main">
+              <a:graphicData uri="http://schemas.openxmlformats.org/drawingml/2006/picture">
+                <pic:pic xmlns:pic="http://schemas.openxmlformats.org/drawingml/2006/picture">
+                  <pic:nvPicPr>
+                    <pic:cNvPr id="1" name=""/>
+                    <pic:cNvPicPr/>
+                  </pic:nvPicPr>
+                  <pic:blipFill>
+                    <a:blip r:embed="rId21"/>
+                    <a:stretch>
+                      <a:fillRect/>
+                    </a:stretch>
+                  </pic:blipFill>
+                  <pic:spPr>
+                    <a:xfrm>
+                      <a:off x="0" y="0"/>
+                      <a:ext cx="4371975" cy="266700"/>
+                    </a:xfrm>
+                    <a:prstGeom prst="rect">
+                      <a:avLst/>
+                    </a:prstGeom>
+                  </pic:spPr>
+                </pic:pic>
+              </a:graphicData>
+            </a:graphic>
+          </wp:inline>
+        </w:drawing>
+      </w:r>
+    </w:p>
+    <w:p>
+      <w:r>
         <w:t xml:space="preserve">'error', '12' - </w:t>
       </w:r>
       <w:r>
-        <w:t>Кол-во игроков меньше необходимого</w:t>
+        <w:t xml:space="preserve">Кол-во игроков </w:t>
+      </w:r>
+      <w:r>
+        <w:t>за столом максимально</w:t>
       </w:r>
       <w:r>
         <w:rPr>
@@ -1079,115 +1136,9 @@
         </w:drawing>
       </w:r>
     </w:p>
-    <w:p>
-      <w:r>
-        <w:t xml:space="preserve">'error', '13' – </w:t>
-      </w:r>
-      <w:r>
-        <w:t>Игроков</w:t>
-      </w:r>
-      <w:r>
-        <w:t xml:space="preserve"> за столом</w:t>
-      </w:r>
-      <w:r>
-        <w:t xml:space="preserve"> нет</w:t>
-      </w:r>
-    </w:p>
-    <w:p>
-      <w:r>
-        <w:rPr>
-          <w:noProof/>
-          <w:lang w:eastAsia="ru-RU"/>
-        </w:rPr>
-        <w:drawing>
-          <wp:inline distT="0" distB="0" distL="0" distR="0" wp14:anchorId="124E1FBE" wp14:editId="5A247019">
-            <wp:extent cx="4371975" cy="266700"/>
-            <wp:effectExtent l="0" t="0" r="9525" b="0"/>
-            <wp:docPr id="18" name="Рисунок 18"/>
-            <wp:cNvGraphicFramePr>
-              <a:graphicFrameLocks xmlns:a="http://schemas.openxmlformats.org/drawingml/2006/main" noChangeAspect="1"/>
-            </wp:cNvGraphicFramePr>
-            <a:graphic xmlns:a="http://schemas.openxmlformats.org/drawingml/2006/main">
-              <a:graphicData uri="http://schemas.openxmlformats.org/drawingml/2006/picture">
-                <pic:pic xmlns:pic="http://schemas.openxmlformats.org/drawingml/2006/picture">
-                  <pic:nvPicPr>
-                    <pic:cNvPr id="1" name=""/>
-                    <pic:cNvPicPr/>
-                  </pic:nvPicPr>
-                  <pic:blipFill>
-                    <a:blip r:embed="rId21"/>
-                    <a:stretch>
-                      <a:fillRect/>
-                    </a:stretch>
-                  </pic:blipFill>
-                  <pic:spPr>
-                    <a:xfrm>
-                      <a:off x="0" y="0"/>
-                      <a:ext cx="4371975" cy="266700"/>
-                    </a:xfrm>
-                    <a:prstGeom prst="rect">
-                      <a:avLst/>
-                    </a:prstGeom>
-                  </pic:spPr>
-                </pic:pic>
-              </a:graphicData>
-            </a:graphic>
-          </wp:inline>
-        </w:drawing>
-      </w:r>
-    </w:p>
-    <w:p>
-      <w:r>
-        <w:rPr>
-          <w:noProof/>
-          <w:lang w:eastAsia="ru-RU"/>
-        </w:rPr>
-        <w:drawing>
-          <wp:inline distT="0" distB="0" distL="0" distR="0" wp14:anchorId="42ED5223" wp14:editId="2574E780">
-            <wp:extent cx="4876800" cy="295275"/>
-            <wp:effectExtent l="0" t="0" r="0" b="9525"/>
-            <wp:docPr id="19" name="Рисунок 19"/>
-            <wp:cNvGraphicFramePr>
-              <a:graphicFrameLocks xmlns:a="http://schemas.openxmlformats.org/drawingml/2006/main" noChangeAspect="1"/>
-            </wp:cNvGraphicFramePr>
-            <a:graphic xmlns:a="http://schemas.openxmlformats.org/drawingml/2006/main">
-              <a:graphicData uri="http://schemas.openxmlformats.org/drawingml/2006/picture">
-                <pic:pic xmlns:pic="http://schemas.openxmlformats.org/drawingml/2006/picture">
-                  <pic:nvPicPr>
-                    <pic:cNvPr id="1" name=""/>
-                    <pic:cNvPicPr/>
-                  </pic:nvPicPr>
-                  <pic:blipFill>
-                    <a:blip r:embed="rId22"/>
-                    <a:stretch>
-                      <a:fillRect/>
-                    </a:stretch>
-                  </pic:blipFill>
-                  <pic:spPr>
-                    <a:xfrm>
-                      <a:off x="0" y="0"/>
-                      <a:ext cx="4876800" cy="295275"/>
-                    </a:xfrm>
-                    <a:prstGeom prst="rect">
-                      <a:avLst/>
-                    </a:prstGeom>
-                  </pic:spPr>
-                </pic:pic>
-              </a:graphicData>
-            </a:graphic>
-          </wp:inline>
-        </w:drawing>
-      </w:r>
-    </w:p>
     <w:p/>
     <w:p>
       <w:r>
-        <w:br w:type="page"/>
-      </w:r>
-    </w:p>
-    <w:p/>
-    <w:p>
-      <w:r>
         <w:t>‘</w:t>
       </w:r>
       <w:r>
@@ -1197,16 +1148,14 @@
         <w:t>error</w:t>
       </w:r>
       <w:r>
-        <w:t xml:space="preserve">’,’14’ – </w:t>
-      </w:r>
-      <w:r>
-        <w:t>Не хватает переданных данных(чаще всего токен)</w:t>
+        <w:t>’, ‘13’ –</w:t>
+      </w:r>
+      <w:r>
+        <w:t xml:space="preserve"> пользователь с таким токеном не найден</w:t>
       </w:r>
       <w:r>
         <w:t>;</w:t>
       </w:r>
-      <w:bookmarkStart w:id="0" w:name="_GoBack"/>
-      <w:bookmarkEnd w:id="0"/>
     </w:p>
     <w:sectPr>
       <w:pgSz w:w="11906" w:h="16838"/>

</xml_diff>

<commit_message>
Add StartGame and GetGame
</commit_message>
<xml_diff>
--- a/Errors.docx
+++ b/Errors.docx
@@ -1233,8 +1233,6 @@
       <w:r>
         <w:t>;</w:t>
       </w:r>
-      <w:bookmarkStart w:id="0" w:name="_GoBack"/>
-      <w:bookmarkEnd w:id="0"/>
     </w:p>
     <w:p>
       <w:r>
@@ -1267,6 +1265,81 @@
                     <a:xfrm>
                       <a:off x="0" y="0"/>
                       <a:ext cx="3638550" cy="304800"/>
+                    </a:xfrm>
+                    <a:prstGeom prst="rect">
+                      <a:avLst/>
+                    </a:prstGeom>
+                  </pic:spPr>
+                </pic:pic>
+              </a:graphicData>
+            </a:graphic>
+          </wp:inline>
+        </w:drawing>
+      </w:r>
+    </w:p>
+    <w:p>
+      <w:pPr>
+        <w:rPr>
+          <w:lang w:val="en-US"/>
+        </w:rPr>
+      </w:pPr>
+      <w:r>
+        <w:t>‘</w:t>
+      </w:r>
+      <w:r>
+        <w:rPr>
+          <w:lang w:val="en-US"/>
+        </w:rPr>
+        <w:t>error</w:t>
+      </w:r>
+      <w:r>
+        <w:t xml:space="preserve">’,’15’ – </w:t>
+      </w:r>
+      <w:r>
+        <w:t>Не переданы карты</w:t>
+      </w:r>
+      <w:r>
+        <w:t xml:space="preserve"> или комбинация</w:t>
+      </w:r>
+      <w:bookmarkStart w:id="0" w:name="_GoBack"/>
+      <w:bookmarkEnd w:id="0"/>
+    </w:p>
+    <w:p>
+      <w:pPr>
+        <w:rPr>
+          <w:lang w:val="en-US"/>
+        </w:rPr>
+      </w:pPr>
+      <w:r>
+        <w:rPr>
+          <w:noProof/>
+          <w:lang w:eastAsia="ru-RU"/>
+        </w:rPr>
+        <w:drawing>
+          <wp:inline distT="0" distB="0" distL="0" distR="0" wp14:anchorId="4FC9AF1B" wp14:editId="2886E6AA">
+            <wp:extent cx="3752850" cy="295275"/>
+            <wp:effectExtent l="0" t="0" r="0" b="9525"/>
+            <wp:docPr id="26" name="Рисунок 26"/>
+            <wp:cNvGraphicFramePr>
+              <a:graphicFrameLocks xmlns:a="http://schemas.openxmlformats.org/drawingml/2006/main" noChangeAspect="1"/>
+            </wp:cNvGraphicFramePr>
+            <a:graphic xmlns:a="http://schemas.openxmlformats.org/drawingml/2006/main">
+              <a:graphicData uri="http://schemas.openxmlformats.org/drawingml/2006/picture">
+                <pic:pic xmlns:pic="http://schemas.openxmlformats.org/drawingml/2006/picture">
+                  <pic:nvPicPr>
+                    <pic:cNvPr id="1" name=""/>
+                    <pic:cNvPicPr/>
+                  </pic:nvPicPr>
+                  <pic:blipFill>
+                    <a:blip r:embed="rId24"/>
+                    <a:stretch>
+                      <a:fillRect/>
+                    </a:stretch>
+                  </pic:blipFill>
+                  <pic:spPr>
+                    <a:xfrm>
+                      <a:off x="0" y="0"/>
+                      <a:ext cx="3752850" cy="295275"/>
                     </a:xfrm>
                     <a:prstGeom prst="rect">
                       <a:avLst/>

</xml_diff>